<commit_message>
Added Week 7 Review
</commit_message>
<xml_diff>
--- a/Reviews/EEE3099S_Group_10_Week_6_review.docx
+++ b/Reviews/EEE3099S_Group_10_Week_6_review.docx
@@ -81,12 +81,6 @@
           <w:rFonts w:ascii="Times New Roman" w:hAnsi="Times New Roman" w:cs="Times New Roman"/>
         </w:rPr>
       </w:pPr>
-      <w:r>
-        <w:rPr>
-          <w:rFonts w:ascii="Times New Roman" w:hAnsi="Times New Roman" w:cs="Times New Roman"/>
-        </w:rPr>
-        <w:t>01</w:t>
-      </w:r>
       <w:r>
         <w:rPr>
           <w:rFonts w:ascii="Times New Roman" w:hAnsi="Times New Roman" w:cs="Times New Roman"/>
@@ -509,7 +503,7 @@
         <w:pStyle w:val="BodyText"/>
         <w:numPr>
           <w:ilvl w:val="0"/>
-          <w:numId w:val="1"/>
+          <w:numId w:val="4"/>
         </w:numPr>
         <w:rPr>
           <w:rFonts w:ascii="Times New Roman" w:hAnsi="Times New Roman" w:cs="Times New Roman"/>
@@ -519,13 +513,7 @@
         <w:rPr>
           <w:rFonts w:ascii="Times New Roman" w:hAnsi="Times New Roman" w:cs="Times New Roman"/>
         </w:rPr>
-        <w:t>Continued with</w:t>
-      </w:r>
-      <w:r>
-        <w:rPr>
-          <w:rFonts w:ascii="Times New Roman" w:hAnsi="Times New Roman" w:cs="Times New Roman"/>
-        </w:rPr>
-        <w:t xml:space="preserve"> milestone 2, </w:t>
+        <w:t xml:space="preserve">Continued with milestone 2, </w:t>
       </w:r>
     </w:p>
     <w:p>
@@ -533,7 +521,7 @@
         <w:pStyle w:val="BodyText"/>
         <w:numPr>
           <w:ilvl w:val="0"/>
-          <w:numId w:val="1"/>
+          <w:numId w:val="4"/>
         </w:numPr>
         <w:rPr>
           <w:rFonts w:ascii="Times New Roman" w:hAnsi="Times New Roman" w:cs="Times New Roman"/>
@@ -551,7 +539,7 @@
         <w:pStyle w:val="BodyText"/>
         <w:numPr>
           <w:ilvl w:val="0"/>
-          <w:numId w:val="1"/>
+          <w:numId w:val="4"/>
         </w:numPr>
         <w:rPr>
           <w:rFonts w:ascii="Times New Roman" w:hAnsi="Times New Roman" w:cs="Times New Roman"/>
@@ -561,7 +549,7 @@
         <w:rPr>
           <w:rFonts w:ascii="Times New Roman" w:hAnsi="Times New Roman" w:cs="Times New Roman"/>
         </w:rPr>
-        <w:t xml:space="preserve">Completed the simulation for turning 90, 180, and 270 degrees. </w:t>
+        <w:t>Completed the simulation for turning 90, 180, and 270 degrees.</w:t>
       </w:r>
     </w:p>
     <w:p>
@@ -819,7 +807,7 @@
         <w:rPr>
           <w:rFonts w:ascii="Times New Roman" w:hAnsi="Times New Roman" w:cs="Times New Roman"/>
         </w:rPr>
-        <w:t xml:space="preserve">Complete the rest of the simulation files. </w:t>
+        <w:t>Complete the rest of the simulation files.</w:t>
       </w:r>
     </w:p>
     <w:p>
@@ -837,19 +825,7 @@
         <w:rPr>
           <w:rFonts w:ascii="Times New Roman" w:hAnsi="Times New Roman" w:cs="Times New Roman"/>
         </w:rPr>
-        <w:t xml:space="preserve">Get a start on the </w:t>
-      </w:r>
-      <w:r>
-        <w:rPr>
-          <w:rFonts w:ascii="Times New Roman" w:hAnsi="Times New Roman" w:cs="Times New Roman"/>
-        </w:rPr>
-        <w:t>intersection algorithm and distance measuring</w:t>
-      </w:r>
-      <w:r>
-        <w:rPr>
-          <w:rFonts w:ascii="Times New Roman" w:hAnsi="Times New Roman" w:cs="Times New Roman"/>
-        </w:rPr>
-        <w:t xml:space="preserve">. </w:t>
+        <w:t>Get a start on the intersection algorithm and distance measuring.</w:t>
       </w:r>
     </w:p>
     <w:p>
@@ -1073,7 +1049,7 @@
                 </mc:Choice>
                 <mc:Fallback>
                   <w:pict>
-                    <v:shapetype w14:anchorId="43A642BB" id="_x0000_t75" coordsize="21600,21600" o:spt="75" o:preferrelative="t" path="m@4@5l@4@11@9@11@9@5xe" filled="f" stroked="f">
+                    <v:shapetype w14:anchorId="609C7536" id="_x0000_t75" coordsize="21600,21600" o:spt="75" o:preferrelative="t" path="m@4@5l@4@11@9@11@9@5xe" filled="f" stroked="f">
                       <v:stroke joinstyle="miter"/>
                       <v:formulas>
                         <v:f eqn="if lineDrawn pixelLineWidth 0"/>
@@ -1403,7 +1379,7 @@
                 </mc:Choice>
                 <mc:Fallback>
                   <w:pict>
-                    <v:shape w14:anchorId="0DF4FACA" id="Freeform: Shape 3" o:spid="_x0000_s1026" style="width:72.4pt;height:39pt;visibility:visible;mso-wrap-style:square;mso-left-percent:-10001;mso-top-percent:-10001;mso-position-horizontal:absolute;mso-position-horizontal-relative:char;mso-position-vertical:absolute;mso-position-vertical-relative:line;mso-left-percent:-10001;mso-top-percent:-10001;v-text-anchor:middle" coordsize="1319577,772382" o:gfxdata="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" path="m509925,167545v1587,136525,-1810,273199,4762,409575c515011,583848,527341,569366,528975,562832v5020,-20080,3614,-41246,4762,-61912c535764,464429,536912,427895,538500,391382v26987,38100,43610,86286,80962,114300l714712,577120c706775,534257,700946,490950,690900,448532,672352,370220,645918,293847,628987,215170,618879,168199,616287,119920,609937,72295v3175,-20638,5618,-82425,9525,-61913c629579,63495,631045,118278,628987,172307,616176,508607,620967,464637,519450,743807v-3639,10008,-9525,19050,-14288,28575c411500,648557,312280,528746,224175,400907,150167,293523,80973,182492,19387,67532,8785,47742,-12553,2120,9862,857,126647,-5722,242541,27018,357525,48482v242402,45248,484120,94853,723900,152400c1159529,219627,1310025,277082,1310025,277082v13665,-27329,13178,-12962,-4763,-42862e" filled="f" strokecolor="#0a121c [484]" strokeweight="2pt">
+                    <v:shape w14:anchorId="1DE74E05" id="Freeform: Shape 3" o:spid="_x0000_s1026" style="width:72.4pt;height:39pt;visibility:visible;mso-wrap-style:square;mso-left-percent:-10001;mso-top-percent:-10001;mso-position-horizontal:absolute;mso-position-horizontal-relative:char;mso-position-vertical:absolute;mso-position-vertical-relative:line;mso-left-percent:-10001;mso-top-percent:-10001;v-text-anchor:middle" coordsize="1319577,772382" o:gfxdata="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" path="m509925,167545v1587,136525,-1810,273199,4762,409575c515011,583848,527341,569366,528975,562832v5020,-20080,3614,-41246,4762,-61912c535764,464429,536912,427895,538500,391382v26987,38100,43610,86286,80962,114300l714712,577120c706775,534257,700946,490950,690900,448532,672352,370220,645918,293847,628987,215170,618879,168199,616287,119920,609937,72295v3175,-20638,5618,-82425,9525,-61913c629579,63495,631045,118278,628987,172307,616176,508607,620967,464637,519450,743807v-3639,10008,-9525,19050,-14288,28575c411500,648557,312280,528746,224175,400907,150167,293523,80973,182492,19387,67532,8785,47742,-12553,2120,9862,857,126647,-5722,242541,27018,357525,48482v242402,45248,484120,94853,723900,152400c1159529,219627,1310025,277082,1310025,277082v13665,-27329,13178,-12962,-4763,-42862e" filled="f" strokecolor="#0a121c [484]" strokeweight="2pt">
                       <v:path arrowok="t" o:connecttype="custom" o:connectlocs="355193,107440;358510,370086;368462,360923;371779,321221;375097,250979;431492,324275;497839,370086;481252,287627;438126,137981;424857,46360;431492,6658;438126,110494;361827,476976;351875,495300;156151,257087;13504,43306;6869,550;249037,31090;753276,128818;912509,177682;909192,150197" o:connectangles="0,0,0,0,0,0,0,0,0,0,0,0,0,0,0,0,0,0,0,0,0"/>
                       <w10:anchorlock/>
                     </v:shape>
@@ -1637,6 +1613,119 @@
     </w:lvl>
   </w:abstractNum>
   <w:abstractNum w:abstractNumId="1" w15:restartNumberingAfterBreak="0">
+    <w:nsid w:val="32423B2F"/>
+    <w:multiLevelType w:val="hybridMultilevel"/>
+    <w:tmpl w:val="74AC5B12"/>
+    <w:lvl w:ilvl="0" w:tplc="1C090001">
+      <w:start w:val="1"/>
+      <w:numFmt w:val="bullet"/>
+      <w:lvlText w:val=""/>
+      <w:lvlJc w:val="left"/>
+      <w:pPr>
+        <w:ind w:left="720" w:hanging="360"/>
+      </w:pPr>
+      <w:rPr>
+        <w:rFonts w:ascii="Symbol" w:hAnsi="Symbol" w:hint="default"/>
+      </w:rPr>
+    </w:lvl>
+    <w:lvl w:ilvl="1" w:tplc="1C090003" w:tentative="1">
+      <w:start w:val="1"/>
+      <w:numFmt w:val="bullet"/>
+      <w:lvlText w:val="o"/>
+      <w:lvlJc w:val="left"/>
+      <w:pPr>
+        <w:ind w:left="1440" w:hanging="360"/>
+      </w:pPr>
+      <w:rPr>
+        <w:rFonts w:ascii="Courier New" w:hAnsi="Courier New" w:cs="Courier New" w:hint="default"/>
+      </w:rPr>
+    </w:lvl>
+    <w:lvl w:ilvl="2" w:tplc="1C090005" w:tentative="1">
+      <w:start w:val="1"/>
+      <w:numFmt w:val="bullet"/>
+      <w:lvlText w:val=""/>
+      <w:lvlJc w:val="left"/>
+      <w:pPr>
+        <w:ind w:left="2160" w:hanging="360"/>
+      </w:pPr>
+      <w:rPr>
+        <w:rFonts w:ascii="Wingdings" w:hAnsi="Wingdings" w:hint="default"/>
+      </w:rPr>
+    </w:lvl>
+    <w:lvl w:ilvl="3" w:tplc="1C090001" w:tentative="1">
+      <w:start w:val="1"/>
+      <w:numFmt w:val="bullet"/>
+      <w:lvlText w:val=""/>
+      <w:lvlJc w:val="left"/>
+      <w:pPr>
+        <w:ind w:left="2880" w:hanging="360"/>
+      </w:pPr>
+      <w:rPr>
+        <w:rFonts w:ascii="Symbol" w:hAnsi="Symbol" w:hint="default"/>
+      </w:rPr>
+    </w:lvl>
+    <w:lvl w:ilvl="4" w:tplc="1C090003" w:tentative="1">
+      <w:start w:val="1"/>
+      <w:numFmt w:val="bullet"/>
+      <w:lvlText w:val="o"/>
+      <w:lvlJc w:val="left"/>
+      <w:pPr>
+        <w:ind w:left="3600" w:hanging="360"/>
+      </w:pPr>
+      <w:rPr>
+        <w:rFonts w:ascii="Courier New" w:hAnsi="Courier New" w:cs="Courier New" w:hint="default"/>
+      </w:rPr>
+    </w:lvl>
+    <w:lvl w:ilvl="5" w:tplc="1C090005" w:tentative="1">
+      <w:start w:val="1"/>
+      <w:numFmt w:val="bullet"/>
+      <w:lvlText w:val=""/>
+      <w:lvlJc w:val="left"/>
+      <w:pPr>
+        <w:ind w:left="4320" w:hanging="360"/>
+      </w:pPr>
+      <w:rPr>
+        <w:rFonts w:ascii="Wingdings" w:hAnsi="Wingdings" w:hint="default"/>
+      </w:rPr>
+    </w:lvl>
+    <w:lvl w:ilvl="6" w:tplc="1C090001" w:tentative="1">
+      <w:start w:val="1"/>
+      <w:numFmt w:val="bullet"/>
+      <w:lvlText w:val=""/>
+      <w:lvlJc w:val="left"/>
+      <w:pPr>
+        <w:ind w:left="5040" w:hanging="360"/>
+      </w:pPr>
+      <w:rPr>
+        <w:rFonts w:ascii="Symbol" w:hAnsi="Symbol" w:hint="default"/>
+      </w:rPr>
+    </w:lvl>
+    <w:lvl w:ilvl="7" w:tplc="1C090003" w:tentative="1">
+      <w:start w:val="1"/>
+      <w:numFmt w:val="bullet"/>
+      <w:lvlText w:val="o"/>
+      <w:lvlJc w:val="left"/>
+      <w:pPr>
+        <w:ind w:left="5760" w:hanging="360"/>
+      </w:pPr>
+      <w:rPr>
+        <w:rFonts w:ascii="Courier New" w:hAnsi="Courier New" w:cs="Courier New" w:hint="default"/>
+      </w:rPr>
+    </w:lvl>
+    <w:lvl w:ilvl="8" w:tplc="1C090005" w:tentative="1">
+      <w:start w:val="1"/>
+      <w:numFmt w:val="bullet"/>
+      <w:lvlText w:val=""/>
+      <w:lvlJc w:val="left"/>
+      <w:pPr>
+        <w:ind w:left="6480" w:hanging="360"/>
+      </w:pPr>
+      <w:rPr>
+        <w:rFonts w:ascii="Wingdings" w:hAnsi="Wingdings" w:hint="default"/>
+      </w:rPr>
+    </w:lvl>
+  </w:abstractNum>
+  <w:abstractNum w:abstractNumId="2" w15:restartNumberingAfterBreak="0">
     <w:nsid w:val="54B3205F"/>
     <w:multiLevelType w:val="hybridMultilevel"/>
     <w:tmpl w:val="155EF574"/>
@@ -1749,7 +1838,7 @@
       </w:rPr>
     </w:lvl>
   </w:abstractNum>
-  <w:abstractNum w:abstractNumId="2" w15:restartNumberingAfterBreak="0">
+  <w:abstractNum w:abstractNumId="3" w15:restartNumberingAfterBreak="0">
     <w:nsid w:val="7A24041A"/>
     <w:multiLevelType w:val="hybridMultilevel"/>
     <w:tmpl w:val="0494DE58"/>
@@ -1863,12 +1952,15 @@
     </w:lvl>
   </w:abstractNum>
   <w:num w:numId="1" w16cid:durableId="644286009">
-    <w:abstractNumId w:val="2"/>
+    <w:abstractNumId w:val="3"/>
   </w:num>
   <w:num w:numId="2" w16cid:durableId="444694113">
     <w:abstractNumId w:val="0"/>
   </w:num>
   <w:num w:numId="3" w16cid:durableId="2135251922">
+    <w:abstractNumId w:val="2"/>
+  </w:num>
+  <w:num w:numId="4" w16cid:durableId="1627083415">
     <w:abstractNumId w:val="1"/>
   </w:num>
 </w:numbering>

</xml_diff>